<commit_message>
Niels 17/12 first draft mouse-tracking + methods
</commit_message>
<xml_diff>
--- a/Niels_word/Just notes and stuff/Mouse tracking and motivation.docx
+++ b/Niels_word/Just notes and stuff/Mouse tracking and motivation.docx
@@ -565,6 +565,572 @@
           <w:lang w:val="en-GB"/>
         </w:rPr>
       </w:pPr>
+      <w:r>
+        <w:rPr>
+          <w:u w:val="single"/>
+          <w:lang w:val="en-GB"/>
+        </w:rPr>
+        <w:t>“</w:t>
+      </w:r>
+      <w:r>
+        <w:rPr>
+          <w:u w:val="single"/>
+          <w:lang w:val="en-GB"/>
+        </w:rPr>
+        <w:t>Doing Psychological Science by Hand</w:t>
+      </w:r>
+      <w:r>
+        <w:rPr>
+          <w:u w:val="single"/>
+          <w:lang w:val="en-GB"/>
+        </w:rPr>
+        <w:t>” by Freeman</w:t>
+      </w:r>
+    </w:p>
+    <w:p>
+      <w:pPr>
+        <w:rPr>
+          <w:lang w:val="en-GB"/>
+        </w:rPr>
+      </w:pPr>
+      <w:r>
+        <w:rPr>
+          <w:lang w:val="en-GB"/>
+        </w:rPr>
+        <w:t xml:space="preserve">Since Donders in 1868 first made use of reaction time and Donders’ subtraction method to infer a difference between two distinct processes, reaction time has been the golden standard in estimating cognitive processes happening in just a few milliseconds. </w:t>
+      </w:r>
+    </w:p>
+    <w:p>
+      <w:pPr>
+        <w:rPr>
+          <w:lang w:val="en-GB"/>
+        </w:rPr>
+      </w:pPr>
+    </w:p>
+    <w:p>
+      <w:pPr>
+        <w:rPr>
+          <w:lang w:val="en-GB"/>
+        </w:rPr>
+      </w:pPr>
+      <w:r>
+        <w:rPr>
+          <w:lang w:val="en-GB"/>
+        </w:rPr>
+        <w:t>Methods such as eye-tracking with a high temporal resolution has provided solid knowledge about the temporal evolution of behavioural responses</w:t>
+      </w:r>
+      <w:r>
+        <w:rPr>
+          <w:lang w:val="en-GB"/>
+        </w:rPr>
+        <w:t xml:space="preserve"> and their underlying cognitive processes</w:t>
+      </w:r>
+      <w:r>
+        <w:rPr>
+          <w:lang w:val="en-GB"/>
+        </w:rPr>
+        <w:t xml:space="preserve">, however </w:t>
+      </w:r>
+      <w:r>
+        <w:rPr>
+          <w:lang w:val="en-GB"/>
+        </w:rPr>
+        <w:t>eye-tracking is lacking a “</w:t>
+      </w:r>
+      <w:r>
+        <w:rPr>
+          <w:lang w:val="en-GB"/>
+        </w:rPr>
+        <w:t>more direct measures of the real-time evolution</w:t>
+      </w:r>
+      <w:r>
+        <w:rPr>
+          <w:lang w:val="en-GB"/>
+        </w:rPr>
+        <w:t xml:space="preserve"> </w:t>
+      </w:r>
+      <w:r>
+        <w:rPr>
+          <w:lang w:val="en-GB"/>
+        </w:rPr>
+        <w:t>of the response itself—and of potential activation</w:t>
+      </w:r>
+      <w:r>
+        <w:rPr>
+          <w:lang w:val="en-GB"/>
+        </w:rPr>
+        <w:t xml:space="preserve"> </w:t>
+      </w:r>
+      <w:r>
+        <w:rPr>
+          <w:lang w:val="en-GB"/>
+        </w:rPr>
+        <w:t>of alternative responses</w:t>
+      </w:r>
+      <w:r>
+        <w:rPr>
+          <w:lang w:val="en-GB"/>
+        </w:rPr>
+        <w:t>”.</w:t>
+      </w:r>
+    </w:p>
+    <w:p>
+      <w:pPr>
+        <w:rPr>
+          <w:lang w:val="en-GB"/>
+        </w:rPr>
+      </w:pPr>
+    </w:p>
+    <w:p>
+      <w:pPr>
+        <w:rPr>
+          <w:lang w:val="en-GB"/>
+        </w:rPr>
+      </w:pPr>
+      <w:r>
+        <w:rPr>
+          <w:lang w:val="en-GB"/>
+        </w:rPr>
+        <w:t>Results from research with single-cell recordings of monkeys suggest that “</w:t>
+      </w:r>
+      <w:r>
+        <w:rPr>
+          <w:lang w:val="en-GB"/>
+        </w:rPr>
+        <w:t>ongoing</w:t>
+      </w:r>
+    </w:p>
+    <w:p>
+      <w:pPr>
+        <w:rPr>
+          <w:lang w:val="en-GB"/>
+        </w:rPr>
+      </w:pPr>
+      <w:r>
+        <w:rPr>
+          <w:lang w:val="en-GB"/>
+        </w:rPr>
+        <w:t>updates of a decision process are made immediately</w:t>
+      </w:r>
+      <w:r>
+        <w:rPr>
+          <w:lang w:val="en-GB"/>
+        </w:rPr>
+        <w:t xml:space="preserve"> </w:t>
+      </w:r>
+      <w:r>
+        <w:rPr>
+          <w:lang w:val="en-GB"/>
+        </w:rPr>
+        <w:t>available to the premotor cortex, which continuously</w:t>
+      </w:r>
+      <w:r>
+        <w:rPr>
+          <w:lang w:val="en-GB"/>
+        </w:rPr>
+        <w:t xml:space="preserve"> </w:t>
+      </w:r>
+      <w:r>
+        <w:rPr>
+          <w:lang w:val="en-GB"/>
+        </w:rPr>
+        <w:t>guides response-directed hand movement as a decision</w:t>
+      </w:r>
+      <w:r>
+        <w:rPr>
+          <w:lang w:val="en-GB"/>
+        </w:rPr>
+        <w:t xml:space="preserve"> </w:t>
+      </w:r>
+      <w:r>
+        <w:rPr>
+          <w:lang w:val="en-GB"/>
+        </w:rPr>
+        <w:t>unfolds</w:t>
+      </w:r>
+      <w:r>
+        <w:rPr>
+          <w:lang w:val="en-GB"/>
+        </w:rPr>
+        <w:t>” making the moving of the mouse a direct visualisation of the cognitive processes in relation to the decision.</w:t>
+      </w:r>
+    </w:p>
+    <w:p>
+      <w:pPr>
+        <w:rPr>
+          <w:lang w:val="en-GB"/>
+        </w:rPr>
+      </w:pPr>
+    </w:p>
+    <w:p>
+      <w:pPr>
+        <w:rPr>
+          <w:lang w:val="en-GB"/>
+        </w:rPr>
+      </w:pPr>
+      <w:r>
+        <w:rPr>
+          <w:lang w:val="en-GB"/>
+        </w:rPr>
+        <w:t xml:space="preserve">The article also mentions the fact that much of mouse-tracking research have been done in relation to dynamic models vs. dual-system models. </w:t>
+      </w:r>
+    </w:p>
+    <w:p>
+      <w:pPr>
+        <w:rPr>
+          <w:lang w:val="en-GB"/>
+        </w:rPr>
+      </w:pPr>
+    </w:p>
+    <w:p>
+      <w:pPr>
+        <w:rPr>
+          <w:lang w:val="en-GB"/>
+        </w:rPr>
+      </w:pPr>
+      <w:r>
+        <w:rPr>
+          <w:lang w:val="en-GB"/>
+        </w:rPr>
+        <w:t xml:space="preserve">Dynamic systems approach would predict the mouse-trajectories to be unimodal, since the trajectories will be a result </w:t>
+      </w:r>
+      <w:r>
+        <w:rPr>
+          <w:lang w:val="en-GB"/>
+        </w:rPr>
+        <w:t xml:space="preserve">of a lot of different processes competing. The dual-systems approach would predict the mouse-trajectories to be bimodal, since system I would either be corrected or affirmed by system II, causing “extreme mid-flight correction” trials or no-attraction-trials. </w:t>
+      </w:r>
+    </w:p>
+    <w:p>
+      <w:pPr>
+        <w:rPr>
+          <w:lang w:val="en-GB"/>
+        </w:rPr>
+      </w:pPr>
+      <w:r>
+        <w:rPr>
+          <w:lang w:val="en-GB"/>
+        </w:rPr>
+        <w:t>However,</w:t>
+      </w:r>
+      <w:r>
+        <w:rPr>
+          <w:lang w:val="en-GB"/>
+        </w:rPr>
+        <w:t xml:space="preserve"> patterns of dynamic processes can still look like a stage-like process pattern but reflecting a rapid “phase transition” within a single dynamic system, as opposed to be a rapid change caused by system II overriding system I. Therefore</w:t>
+      </w:r>
+      <w:r>
+        <w:rPr>
+          <w:lang w:val="en-GB"/>
+        </w:rPr>
+        <w:t xml:space="preserve"> </w:t>
+      </w:r>
+      <w:r>
+        <w:rPr>
+          <w:lang w:val="en-GB"/>
+        </w:rPr>
+        <w:t>“</w:t>
+      </w:r>
+      <w:r>
+        <w:rPr>
+          <w:lang w:val="en-GB"/>
+        </w:rPr>
+        <w:t>the important question may not</w:t>
+      </w:r>
+      <w:r>
+        <w:rPr>
+          <w:lang w:val="en-GB"/>
+        </w:rPr>
+        <w:t xml:space="preserve"> </w:t>
+      </w:r>
+      <w:r>
+        <w:rPr>
+          <w:lang w:val="en-GB"/>
+        </w:rPr>
+        <w:t>be which pattern is observed for a given</w:t>
+      </w:r>
+      <w:r>
+        <w:rPr>
+          <w:lang w:val="en-GB"/>
+        </w:rPr>
+        <w:t xml:space="preserve"> </w:t>
+      </w:r>
+      <w:r>
+        <w:rPr>
+          <w:lang w:val="en-GB"/>
+        </w:rPr>
+        <w:t>cognitive</w:t>
+      </w:r>
+      <w:r>
+        <w:rPr>
+          <w:lang w:val="en-GB"/>
+        </w:rPr>
+        <w:t xml:space="preserve"> </w:t>
+      </w:r>
+      <w:r>
+        <w:rPr>
+          <w:lang w:val="en-GB"/>
+        </w:rPr>
+        <w:t>process, but rather under what conditions these different</w:t>
+      </w:r>
+      <w:r>
+        <w:rPr>
+          <w:lang w:val="en-GB"/>
+        </w:rPr>
+        <w:t xml:space="preserve"> </w:t>
+      </w:r>
+      <w:r>
+        <w:rPr>
+          <w:lang w:val="en-GB"/>
+        </w:rPr>
+        <w:t>patterns manifest</w:t>
+      </w:r>
+      <w:r>
+        <w:rPr>
+          <w:lang w:val="en-GB"/>
+        </w:rPr>
+        <w:t>”.</w:t>
+      </w:r>
+    </w:p>
+    <w:p>
+      <w:pPr>
+        <w:rPr>
+          <w:lang w:val="en-GB"/>
+        </w:rPr>
+      </w:pPr>
+    </w:p>
+    <w:p>
+      <w:pPr>
+        <w:rPr>
+          <w:lang w:val="en-GB"/>
+        </w:rPr>
+      </w:pPr>
+      <w:r>
+        <w:rPr>
+          <w:lang w:val="en-GB"/>
+        </w:rPr>
+        <w:t xml:space="preserve">A comparison of eye-tracking and mouse-tracking ending up suggesting that they might be complementary of each other, since eye-tracking can catch </w:t>
+      </w:r>
+      <w:r>
+        <w:rPr>
+          <w:lang w:val="en-GB"/>
+        </w:rPr>
+        <w:t>“pre-attentive processes before initiation of hand movements” and since mouse-tracking tracks hand movements which can “inhabit in-between states among multiple responses” (as opposed to eye movements that can only fixate on one response at a time).</w:t>
+      </w:r>
+    </w:p>
+    <w:p>
+      <w:pPr>
+        <w:rPr>
+          <w:lang w:val="en-GB"/>
+        </w:rPr>
+      </w:pPr>
+    </w:p>
+    <w:p>
+      <w:pPr>
+        <w:rPr>
+          <w:lang w:val="en-GB"/>
+        </w:rPr>
+      </w:pPr>
+      <w:r>
+        <w:rPr>
+          <w:u w:val="single"/>
+          <w:lang w:val="en-GB"/>
+        </w:rPr>
+        <w:t>“</w:t>
+      </w:r>
+      <w:r>
+        <w:rPr>
+          <w:u w:val="single"/>
+          <w:lang w:val="en-GB"/>
+        </w:rPr>
+        <w:t>Action Dynamics Reveal Parallel</w:t>
+      </w:r>
+      <w:r>
+        <w:rPr>
+          <w:u w:val="single"/>
+          <w:lang w:val="en-GB"/>
+        </w:rPr>
+        <w:t xml:space="preserve"> </w:t>
+      </w:r>
+      <w:r>
+        <w:rPr>
+          <w:u w:val="single"/>
+          <w:lang w:val="en-GB"/>
+        </w:rPr>
+        <w:t>Competition in Decision Making</w:t>
+      </w:r>
+      <w:r>
+        <w:rPr>
+          <w:u w:val="single"/>
+          <w:lang w:val="en-GB"/>
+        </w:rPr>
+        <w:t>” by McKinstry, Dale and Spivey</w:t>
+      </w:r>
+    </w:p>
+    <w:p>
+      <w:pPr>
+        <w:rPr>
+          <w:lang w:val="en-GB"/>
+        </w:rPr>
+      </w:pPr>
+      <w:r>
+        <w:rPr>
+          <w:lang w:val="en-GB"/>
+        </w:rPr>
+        <w:t xml:space="preserve">Two option decision tasks </w:t>
+      </w:r>
+      <w:r>
+        <w:rPr>
+          <w:lang w:val="en-GB"/>
+        </w:rPr>
+        <w:t>are</w:t>
+      </w:r>
+      <w:r>
+        <w:rPr>
+          <w:lang w:val="en-GB"/>
+        </w:rPr>
+        <w:t xml:space="preserve"> common in both daily life but also </w:t>
+      </w:r>
+      <w:proofErr w:type="gramStart"/>
+      <w:r>
+        <w:rPr>
+          <w:lang w:val="en-GB"/>
+        </w:rPr>
+        <w:t>in regards to</w:t>
+      </w:r>
+      <w:proofErr w:type="gramEnd"/>
+      <w:r>
+        <w:rPr>
+          <w:lang w:val="en-GB"/>
+        </w:rPr>
+        <w:t xml:space="preserve"> bigger life decisions, e.g. </w:t>
+      </w:r>
+      <w:r>
+        <w:rPr>
+          <w:lang w:val="en-GB"/>
+        </w:rPr>
+        <w:t xml:space="preserve">choosing career in academia or industry. </w:t>
+      </w:r>
+      <w:r>
+        <w:rPr>
+          <w:lang w:val="en-GB"/>
+        </w:rPr>
+        <w:t xml:space="preserve">You often feel pulled towards both decisions in such tasks while making the decision. Results of experiments where people had to indicate a response with a hand movement indicate that a decision process is not necessarily completed, when movement starts, making the movement update throughout the trajectory towards an end goal. This suggests a dynamic approach to mental processing. </w:t>
+      </w:r>
+    </w:p>
+    <w:p>
+      <w:pPr>
+        <w:rPr>
+          <w:lang w:val="en-GB"/>
+        </w:rPr>
+      </w:pPr>
+    </w:p>
+    <w:p>
+      <w:pPr>
+        <w:rPr>
+          <w:lang w:val="en-GB"/>
+        </w:rPr>
+      </w:pPr>
+      <w:r>
+        <w:rPr>
+          <w:lang w:val="en-GB"/>
+        </w:rPr>
+        <w:t xml:space="preserve">The experiment is a simple two-choice mouse-tracking task, where people had to answer whether a question is “true” or “false”. </w:t>
+      </w:r>
+    </w:p>
+    <w:p>
+      <w:pPr>
+        <w:rPr>
+          <w:lang w:val="en-GB"/>
+        </w:rPr>
+      </w:pPr>
+    </w:p>
+    <w:p>
+      <w:pPr>
+        <w:rPr>
+          <w:lang w:val="en-GB"/>
+        </w:rPr>
+      </w:pPr>
+      <w:r>
+        <w:rPr>
+          <w:u w:val="single"/>
+          <w:lang w:val="en-GB"/>
+        </w:rPr>
+        <w:t>“</w:t>
+      </w:r>
+      <w:proofErr w:type="spellStart"/>
+      <w:r>
+        <w:rPr>
+          <w:u w:val="single"/>
+          <w:lang w:val="en-GB"/>
+        </w:rPr>
+        <w:t>MouseTracker</w:t>
+      </w:r>
+      <w:proofErr w:type="spellEnd"/>
+      <w:r>
+        <w:rPr>
+          <w:u w:val="single"/>
+          <w:lang w:val="en-GB"/>
+        </w:rPr>
+        <w:t>: Software for studying real-time</w:t>
+      </w:r>
+      <w:r>
+        <w:rPr>
+          <w:u w:val="single"/>
+          <w:lang w:val="en-GB"/>
+        </w:rPr>
+        <w:t xml:space="preserve"> </w:t>
+      </w:r>
+      <w:r>
+        <w:rPr>
+          <w:u w:val="single"/>
+          <w:lang w:val="en-GB"/>
+        </w:rPr>
+        <w:t>mental processing using a computer</w:t>
+      </w:r>
+      <w:r>
+        <w:rPr>
+          <w:u w:val="single"/>
+          <w:lang w:val="en-GB"/>
+        </w:rPr>
+        <w:t xml:space="preserve"> </w:t>
+      </w:r>
+      <w:r>
+        <w:rPr>
+          <w:u w:val="single"/>
+          <w:lang w:val="en-GB"/>
+        </w:rPr>
+        <w:t>mouse-tracking method</w:t>
+      </w:r>
+      <w:r>
+        <w:rPr>
+          <w:u w:val="single"/>
+          <w:lang w:val="en-GB"/>
+        </w:rPr>
+        <w:t xml:space="preserve">” by Freeman and </w:t>
+      </w:r>
+      <w:proofErr w:type="spellStart"/>
+      <w:r>
+        <w:rPr>
+          <w:u w:val="single"/>
+          <w:lang w:val="en-GB"/>
+        </w:rPr>
+        <w:t>Ambady</w:t>
+      </w:r>
+      <w:proofErr w:type="spellEnd"/>
+    </w:p>
+    <w:p>
+      <w:pPr>
+        <w:rPr>
+          <w:lang w:val="en-GB"/>
+        </w:rPr>
+      </w:pPr>
+      <w:r>
+        <w:rPr>
+          <w:lang w:val="en-GB"/>
+        </w:rPr>
+        <w:t>This article starts out by also describing the possibilities and limitations of other method, thereby motivating mouse-tracking.</w:t>
+      </w:r>
     </w:p>
     <w:p>
       <w:pPr>

</xml_diff>